<commit_message>
Added User Environment section just one para and added from google doc draft
</commit_message>
<xml_diff>
--- a/Vision template.docx
+++ b/Vision template.docx
@@ -1,6 +1,6 @@
 
 <file path=word/document.xml><?xml version="1.0" encoding="utf-8"?>
-<w:document xmlns:wpc="http://schemas.microsoft.com/office/word/2010/wordprocessingCanvas" xmlns:cx="http://schemas.microsoft.com/office/drawing/2014/chartex" xmlns:cx1="http://schemas.microsoft.com/office/drawing/2015/9/8/chartex" xmlns:cx2="http://schemas.microsoft.com/office/drawing/2015/10/21/chartex" xmlns:cx3="http://schemas.microsoft.com/office/drawing/2016/5/9/chartex" xmlns:cx4="http://schemas.microsoft.com/office/drawing/2016/5/10/chartex" xmlns:cx5="http://schemas.microsoft.com/office/drawing/2016/5/11/chartex" xmlns:cx6="http://schemas.microsoft.com/office/drawing/2016/5/12/chartex" xmlns:cx7="http://schemas.microsoft.com/office/drawing/2016/5/13/chartex" xmlns:cx8="http://schemas.microsoft.com/office/drawing/2016/5/14/chartex" xmlns:mc="http://schemas.openxmlformats.org/markup-compatibility/2006" xmlns:aink="http://schemas.microsoft.com/office/drawing/2016/ink" xmlns:am3d="http://schemas.microsoft.com/office/drawing/2017/model3d" xmlns:o="urn:schemas-microsoft-com:office:office" xmlns:r="http://schemas.openxmlformats.org/officeDocument/2006/relationships" xmlns:m="http://schemas.openxmlformats.org/officeDocument/2006/math" xmlns:v="urn:schemas-microsoft-com:vml" xmlns:wp14="http://schemas.microsoft.com/office/word/2010/wordprocessingDrawing" xmlns:wp="http://schemas.openxmlformats.org/drawingml/2006/wordprocessingDrawing" xmlns:w10="urn:schemas-microsoft-com:office:word" xmlns:w="http://schemas.openxmlformats.org/wordprocessingml/2006/main" xmlns:w14="http://schemas.microsoft.com/office/word/2010/wordml" xmlns:w15="http://schemas.microsoft.com/office/word/2012/wordml" xmlns:w16cex="http://schemas.microsoft.com/office/word/2018/wordml/cex" xmlns:w16cid="http://schemas.microsoft.com/office/word/2016/wordml/cid" xmlns:w16="http://schemas.microsoft.com/office/word/2018/wordml" xmlns:w16se="http://schemas.microsoft.com/office/word/2015/wordml/symex" xmlns:wpg="http://schemas.microsoft.com/office/word/2010/wordprocessingGroup" xmlns:wpi="http://schemas.microsoft.com/office/word/2010/wordprocessingInk" xmlns:wne="http://schemas.microsoft.com/office/word/2006/wordml" xmlns:wps="http://schemas.microsoft.com/office/word/2010/wordprocessingShape" mc:Ignorable="w14 w15 w16se w16cid w16 w16cex wp14">
+<w:document xmlns:wpc="http://schemas.microsoft.com/office/word/2010/wordprocessingCanvas" xmlns:cx="http://schemas.microsoft.com/office/drawing/2014/chartex" xmlns:cx1="http://schemas.microsoft.com/office/drawing/2015/9/8/chartex" xmlns:cx2="http://schemas.microsoft.com/office/drawing/2015/10/21/chartex" xmlns:cx3="http://schemas.microsoft.com/office/drawing/2016/5/9/chartex" xmlns:cx4="http://schemas.microsoft.com/office/drawing/2016/5/10/chartex" xmlns:cx5="http://schemas.microsoft.com/office/drawing/2016/5/11/chartex" xmlns:cx6="http://schemas.microsoft.com/office/drawing/2016/5/12/chartex" xmlns:cx7="http://schemas.microsoft.com/office/drawing/2016/5/13/chartex" xmlns:cx8="http://schemas.microsoft.com/office/drawing/2016/5/14/chartex" xmlns:mc="http://schemas.openxmlformats.org/markup-compatibility/2006" xmlns:aink="http://schemas.microsoft.com/office/drawing/2016/ink" xmlns:am3d="http://schemas.microsoft.com/office/drawing/2017/model3d" xmlns:o="urn:schemas-microsoft-com:office:office" xmlns:r="http://schemas.openxmlformats.org/officeDocument/2006/relationships" xmlns:m="http://schemas.openxmlformats.org/officeDocument/2006/math" xmlns:v="urn:schemas-microsoft-com:vml" xmlns:wp14="http://schemas.microsoft.com/office/word/2010/wordprocessingDrawing" xmlns:wp="http://schemas.openxmlformats.org/drawingml/2006/wordprocessingDrawing" xmlns:w10="urn:schemas-microsoft-com:office:word" xmlns:w="http://schemas.openxmlformats.org/wordprocessingml/2006/main" xmlns:w14="http://schemas.microsoft.com/office/word/2010/wordml" xmlns:w15="http://schemas.microsoft.com/office/word/2012/wordml" xmlns:w16cid="http://schemas.microsoft.com/office/word/2016/wordml/cid" xmlns:w16se="http://schemas.microsoft.com/office/word/2015/wordml/symex" xmlns:wpg="http://schemas.microsoft.com/office/word/2010/wordprocessingGroup" xmlns:wpi="http://schemas.microsoft.com/office/word/2010/wordprocessingInk" xmlns:wne="http://schemas.microsoft.com/office/word/2006/wordml" xmlns:wps="http://schemas.microsoft.com/office/word/2010/wordprocessingShape" mc:Ignorable="w14 w15 w16se w16cid wp14">
   <w:body>
     <w:p>
       <w:pPr>
@@ -13,14 +13,21 @@
         <w:br/>
         <w:t>[</w:t>
       </w:r>
+      <w:proofErr w:type="spellStart"/>
       <w:r>
         <w:t>Smart</w:t>
       </w:r>
       <w:r>
         <w:t>Home</w:t>
       </w:r>
-      <w:r>
-        <w:t>+ : A Smart Home Platform</w:t>
+      <w:proofErr w:type="spellEnd"/>
+      <w:proofErr w:type="gramStart"/>
+      <w:r>
+        <w:t>+ :</w:t>
+      </w:r>
+      <w:proofErr w:type="gramEnd"/>
+      <w:r>
+        <w:t xml:space="preserve"> A Smart Home Platform</w:t>
       </w:r>
       <w:r>
         <w:t>]</w:t>
@@ -74,7 +81,29 @@
         <w:rPr>
           <w:color w:val="000000"/>
         </w:rPr>
-        <w:t xml:space="preserve"> SmartHome+ : A smart home platform</w:t>
+        <w:t xml:space="preserve"> </w:t>
+      </w:r>
+      <w:proofErr w:type="spellStart"/>
+      <w:r>
+        <w:rPr>
+          <w:color w:val="000000"/>
+        </w:rPr>
+        <w:t>SmartHome</w:t>
+      </w:r>
+      <w:proofErr w:type="spellEnd"/>
+      <w:proofErr w:type="gramStart"/>
+      <w:r>
+        <w:rPr>
+          <w:color w:val="000000"/>
+        </w:rPr>
+        <w:t>+ :</w:t>
+      </w:r>
+      <w:proofErr w:type="gramEnd"/>
+      <w:r>
+        <w:rPr>
+          <w:color w:val="000000"/>
+        </w:rPr>
+        <w:t xml:space="preserve"> A smart home platform</w:t>
       </w:r>
       <w:r>
         <w:rPr>
@@ -179,19 +208,7 @@
         <w:rPr>
           <w:rStyle w:val="fontstyle01"/>
         </w:rPr>
-        <w:t xml:space="preserve">Gather and describe </w:t>
-      </w:r>
-      <w:r>
-        <w:rPr>
-          <w:rStyle w:val="fontstyle01"/>
-        </w:rPr>
-        <w:t>user</w:t>
-      </w:r>
-      <w:r>
-        <w:rPr>
-          <w:rStyle w:val="fontstyle01"/>
-        </w:rPr>
-        <w:t xml:space="preserve"> requests for</w:t>
+        <w:t>Gather and describe user requests for</w:t>
       </w:r>
       <w:r>
         <w:rPr>
@@ -1116,8 +1133,13 @@
             <w:r>
               <w:t>The [</w:t>
             </w:r>
-            <w:r>
-              <w:t>SmartHome+</w:t>
+            <w:proofErr w:type="spellStart"/>
+            <w:r>
+              <w:t>SmartHome</w:t>
+            </w:r>
+            <w:proofErr w:type="spellEnd"/>
+            <w:r>
+              <w:t>+</w:t>
             </w:r>
             <w:r>
               <w:t>]</w:t>
@@ -1432,7 +1454,21 @@
               <w:rPr>
                 <w:rFonts w:eastAsia="Times"/>
               </w:rPr>
-              <w:t>by integrating all the desirable features  for a smart-home in a single platform</w:t>
+              <w:t xml:space="preserve">by integrating all the desirable </w:t>
+            </w:r>
+            <w:proofErr w:type="gramStart"/>
+            <w:r>
+              <w:rPr>
+                <w:rFonts w:eastAsia="Times"/>
+              </w:rPr>
+              <w:t>features  for</w:t>
+            </w:r>
+            <w:proofErr w:type="gramEnd"/>
+            <w:r>
+              <w:rPr>
+                <w:rFonts w:eastAsia="Times"/>
+              </w:rPr>
+              <w:t xml:space="preserve"> a smart-home in a single platform</w:t>
             </w:r>
           </w:p>
         </w:tc>
@@ -1572,8 +1608,17 @@
                 <w:color w:val="000000"/>
                 <w:shd w:val="clear" w:color="auto" w:fill="FFFFFF"/>
               </w:rPr>
-              <w:t> inc</w:t>
-            </w:r>
+              <w:t> </w:t>
+            </w:r>
+            <w:proofErr w:type="spellStart"/>
+            <w:r>
+              <w:rPr>
+                <w:color w:val="000000"/>
+                <w:shd w:val="clear" w:color="auto" w:fill="FFFFFF"/>
+              </w:rPr>
+              <w:t>inc</w:t>
+            </w:r>
+            <w:proofErr w:type="spellEnd"/>
           </w:p>
         </w:tc>
         <w:tc>
@@ -2224,6 +2269,168 @@
         <w:spacing w:after="120"/>
         <w:ind w:left="720"/>
         <w:rPr>
+          <w:rFonts w:ascii="Arial" w:eastAsia="Arial" w:hAnsi="Arial" w:cs="Arial"/>
+          <w:color w:val="0000FF"/>
+          <w:sz w:val="20"/>
+          <w:szCs w:val="20"/>
+        </w:rPr>
+      </w:pPr>
+      <w:r>
+        <w:rPr>
+          <w:rFonts w:ascii="Arial" w:eastAsia="Arial" w:hAnsi="Arial" w:cs="Arial"/>
+          <w:color w:val="0000FF"/>
+          <w:sz w:val="20"/>
+          <w:szCs w:val="20"/>
+        </w:rPr>
+        <w:t>This is where extracts from the Business Model could be included to outline the task and roles involved, and so on.]</w:t>
+      </w:r>
+    </w:p>
+    <w:p>
+      <w:pPr>
+        <w:pStyle w:val="NormalWeb"/>
+        <w:spacing w:before="240" w:beforeAutospacing="0" w:after="240" w:afterAutospacing="0"/>
+        <w:ind w:left="720"/>
+        <w:jc w:val="both"/>
+        <w:rPr>
+          <w:color w:val="000000"/>
+        </w:rPr>
+      </w:pPr>
+      <w:r>
+        <w:rPr>
+          <w:color w:val="000000"/>
+        </w:rPr>
+        <w:t xml:space="preserve">The users have frequent access on </w:t>
+      </w:r>
+      <w:proofErr w:type="spellStart"/>
+      <w:r>
+        <w:rPr>
+          <w:color w:val="000000"/>
+        </w:rPr>
+        <w:t>WiFi</w:t>
+      </w:r>
+      <w:proofErr w:type="spellEnd"/>
+      <w:r>
+        <w:rPr>
+          <w:color w:val="000000"/>
+        </w:rPr>
+        <w:t xml:space="preserve"> compared to the </w:t>
+      </w:r>
+      <w:r>
+        <w:rPr>
+          <w:color w:val="333333"/>
+        </w:rPr>
+        <w:t>4G-LTE/5G</w:t>
+      </w:r>
+      <w:r>
+        <w:rPr>
+          <w:color w:val="000000"/>
+        </w:rPr>
+        <w:t xml:space="preserve">. </w:t>
+      </w:r>
+      <w:r>
+        <w:rPr>
+          <w:color w:val="333333"/>
+        </w:rPr>
+        <w:t xml:space="preserve">Smart-Home </w:t>
+      </w:r>
+      <w:proofErr w:type="gramStart"/>
+      <w:r>
+        <w:rPr>
+          <w:color w:val="333333"/>
+        </w:rPr>
+        <w:t>solutions  support</w:t>
+      </w:r>
+      <w:proofErr w:type="gramEnd"/>
+      <w:r>
+        <w:rPr>
+          <w:color w:val="333333"/>
+        </w:rPr>
+        <w:t>  both with voice-based assistance and without voice assistance for the users. Hence, voice-based control would make the solution even more accessible for elderly people and people with visual impairments. Both the user-controlled and self-evolving mode will be configured on the system and optimized its configurations by learning day to day usage patterns and lifestyle of the users. These modes operate by</w:t>
+      </w:r>
+      <w:r>
+        <w:rPr>
+          <w:b/>
+          <w:bCs/>
+          <w:color w:val="333333"/>
+        </w:rPr>
+        <w:t xml:space="preserve"> </w:t>
+      </w:r>
+      <w:r>
+        <w:rPr>
+          <w:color w:val="000000"/>
+        </w:rPr>
+        <w:t>the following operating systems for the mobile devices: Android OS (</w:t>
+      </w:r>
+      <w:r>
+        <w:rPr>
+          <w:color w:val="000000"/>
+          <w:shd w:val="clear" w:color="auto" w:fill="FFFFFF"/>
+        </w:rPr>
+        <w:t>from Google</w:t>
+      </w:r>
+      <w:r>
+        <w:rPr>
+          <w:color w:val="000000"/>
+        </w:rPr>
+        <w:t xml:space="preserve">), </w:t>
+      </w:r>
+      <w:r>
+        <w:rPr>
+          <w:color w:val="000000"/>
+          <w:shd w:val="clear" w:color="auto" w:fill="FFFFFF"/>
+        </w:rPr>
+        <w:t xml:space="preserve">iOS </w:t>
+      </w:r>
+      <w:r>
+        <w:rPr>
+          <w:color w:val="000000"/>
+        </w:rPr>
+        <w:t>(from Apple) and for computer MacOS (</w:t>
+      </w:r>
+      <w:r>
+        <w:rPr>
+          <w:color w:val="000000"/>
+          <w:shd w:val="clear" w:color="auto" w:fill="FFFFFF"/>
+        </w:rPr>
+        <w:t>from Apple</w:t>
+      </w:r>
+      <w:r>
+        <w:rPr>
+          <w:color w:val="000000"/>
+        </w:rPr>
+        <w:t>), windows OS (</w:t>
+      </w:r>
+      <w:r>
+        <w:rPr>
+          <w:color w:val="000000"/>
+          <w:shd w:val="clear" w:color="auto" w:fill="FFFFFF"/>
+        </w:rPr>
+        <w:t>from Microsoft</w:t>
+      </w:r>
+      <w:r>
+        <w:rPr>
+          <w:color w:val="000000"/>
+        </w:rPr>
+        <w:t>).</w:t>
+      </w:r>
+    </w:p>
+    <w:p>
+      <w:pPr>
+        <w:spacing w:after="240"/>
+      </w:pPr>
+    </w:p>
+    <w:p>
+      <w:pPr>
+        <w:pBdr>
+          <w:top w:val="nil"/>
+          <w:left w:val="nil"/>
+          <w:bottom w:val="nil"/>
+          <w:right w:val="nil"/>
+          <w:between w:val="nil"/>
+        </w:pBdr>
+        <w:spacing w:after="120"/>
+        <w:ind w:left="720"/>
+        <w:rPr>
           <w:rFonts w:ascii="Times" w:eastAsia="Times" w:hAnsi="Times" w:cs="Times"/>
           <w:i/>
           <w:color w:val="0000FF"/>
@@ -2231,15 +2438,8 @@
           <w:szCs w:val="20"/>
         </w:rPr>
       </w:pPr>
-      <w:r>
-        <w:rPr>
-          <w:rFonts w:ascii="Arial" w:eastAsia="Arial" w:hAnsi="Arial" w:cs="Arial"/>
-          <w:color w:val="0000FF"/>
-          <w:sz w:val="20"/>
-          <w:szCs w:val="20"/>
-        </w:rPr>
-        <w:t>This is where extracts from the Business Model could be included to outline the task and roles involved, and so on.]</w:t>
-      </w:r>
+      <w:bookmarkStart w:id="0" w:name="_GoBack"/>
+      <w:bookmarkEnd w:id="0"/>
     </w:p>
     <w:p>
       <w:pPr>
@@ -3243,7 +3443,7 @@
 </file>
 
 <file path=word/endnotes.xml><?xml version="1.0" encoding="utf-8"?>
-<w:endnotes xmlns:wpc="http://schemas.microsoft.com/office/word/2010/wordprocessingCanvas" xmlns:cx="http://schemas.microsoft.com/office/drawing/2014/chartex" xmlns:cx1="http://schemas.microsoft.com/office/drawing/2015/9/8/chartex" xmlns:cx2="http://schemas.microsoft.com/office/drawing/2015/10/21/chartex" xmlns:cx3="http://schemas.microsoft.com/office/drawing/2016/5/9/chartex" xmlns:cx4="http://schemas.microsoft.com/office/drawing/2016/5/10/chartex" xmlns:cx5="http://schemas.microsoft.com/office/drawing/2016/5/11/chartex" xmlns:cx6="http://schemas.microsoft.com/office/drawing/2016/5/12/chartex" xmlns:cx7="http://schemas.microsoft.com/office/drawing/2016/5/13/chartex" xmlns:cx8="http://schemas.microsoft.com/office/drawing/2016/5/14/chartex" xmlns:mc="http://schemas.openxmlformats.org/markup-compatibility/2006" xmlns:aink="http://schemas.microsoft.com/office/drawing/2016/ink" xmlns:am3d="http://schemas.microsoft.com/office/drawing/2017/model3d" xmlns:o="urn:schemas-microsoft-com:office:office" xmlns:r="http://schemas.openxmlformats.org/officeDocument/2006/relationships" xmlns:m="http://schemas.openxmlformats.org/officeDocument/2006/math" xmlns:v="urn:schemas-microsoft-com:vml" xmlns:wp14="http://schemas.microsoft.com/office/word/2010/wordprocessingDrawing" xmlns:wp="http://schemas.openxmlformats.org/drawingml/2006/wordprocessingDrawing" xmlns:w10="urn:schemas-microsoft-com:office:word" xmlns:w="http://schemas.openxmlformats.org/wordprocessingml/2006/main" xmlns:w14="http://schemas.microsoft.com/office/word/2010/wordml" xmlns:w15="http://schemas.microsoft.com/office/word/2012/wordml" xmlns:w16cex="http://schemas.microsoft.com/office/word/2018/wordml/cex" xmlns:w16cid="http://schemas.microsoft.com/office/word/2016/wordml/cid" xmlns:w16="http://schemas.microsoft.com/office/word/2018/wordml" xmlns:w16se="http://schemas.microsoft.com/office/word/2015/wordml/symex" xmlns:wpg="http://schemas.microsoft.com/office/word/2010/wordprocessingGroup" xmlns:wpi="http://schemas.microsoft.com/office/word/2010/wordprocessingInk" xmlns:wne="http://schemas.microsoft.com/office/word/2006/wordml" xmlns:wps="http://schemas.microsoft.com/office/word/2010/wordprocessingShape" mc:Ignorable="w14 w15 w16se w16cid w16 w16cex wp14">
+<w:endnotes xmlns:wpc="http://schemas.microsoft.com/office/word/2010/wordprocessingCanvas" xmlns:cx="http://schemas.microsoft.com/office/drawing/2014/chartex" xmlns:cx1="http://schemas.microsoft.com/office/drawing/2015/9/8/chartex" xmlns:cx2="http://schemas.microsoft.com/office/drawing/2015/10/21/chartex" xmlns:cx3="http://schemas.microsoft.com/office/drawing/2016/5/9/chartex" xmlns:cx4="http://schemas.microsoft.com/office/drawing/2016/5/10/chartex" xmlns:cx5="http://schemas.microsoft.com/office/drawing/2016/5/11/chartex" xmlns:cx6="http://schemas.microsoft.com/office/drawing/2016/5/12/chartex" xmlns:cx7="http://schemas.microsoft.com/office/drawing/2016/5/13/chartex" xmlns:cx8="http://schemas.microsoft.com/office/drawing/2016/5/14/chartex" xmlns:mc="http://schemas.openxmlformats.org/markup-compatibility/2006" xmlns:aink="http://schemas.microsoft.com/office/drawing/2016/ink" xmlns:am3d="http://schemas.microsoft.com/office/drawing/2017/model3d" xmlns:o="urn:schemas-microsoft-com:office:office" xmlns:r="http://schemas.openxmlformats.org/officeDocument/2006/relationships" xmlns:m="http://schemas.openxmlformats.org/officeDocument/2006/math" xmlns:v="urn:schemas-microsoft-com:vml" xmlns:wp14="http://schemas.microsoft.com/office/word/2010/wordprocessingDrawing" xmlns:wp="http://schemas.openxmlformats.org/drawingml/2006/wordprocessingDrawing" xmlns:w10="urn:schemas-microsoft-com:office:word" xmlns:w="http://schemas.openxmlformats.org/wordprocessingml/2006/main" xmlns:w14="http://schemas.microsoft.com/office/word/2010/wordml" xmlns:w15="http://schemas.microsoft.com/office/word/2012/wordml" xmlns:w16cid="http://schemas.microsoft.com/office/word/2016/wordml/cid" xmlns:w16se="http://schemas.microsoft.com/office/word/2015/wordml/symex" xmlns:wpg="http://schemas.microsoft.com/office/word/2010/wordprocessingGroup" xmlns:wpi="http://schemas.microsoft.com/office/word/2010/wordprocessingInk" xmlns:wne="http://schemas.microsoft.com/office/word/2006/wordml" xmlns:wps="http://schemas.microsoft.com/office/word/2010/wordprocessingShape" mc:Ignorable="w14 w15 w16se w16cid wp14">
   <w:endnote w:type="separator" w:id="-1">
     <w:p>
       <w:r>
@@ -3262,7 +3462,7 @@
 </file>
 
 <file path=word/footer1.xml><?xml version="1.0" encoding="utf-8"?>
-<w:ftr xmlns:wpc="http://schemas.microsoft.com/office/word/2010/wordprocessingCanvas" xmlns:cx="http://schemas.microsoft.com/office/drawing/2014/chartex" xmlns:cx1="http://schemas.microsoft.com/office/drawing/2015/9/8/chartex" xmlns:cx2="http://schemas.microsoft.com/office/drawing/2015/10/21/chartex" xmlns:cx3="http://schemas.microsoft.com/office/drawing/2016/5/9/chartex" xmlns:cx4="http://schemas.microsoft.com/office/drawing/2016/5/10/chartex" xmlns:cx5="http://schemas.microsoft.com/office/drawing/2016/5/11/chartex" xmlns:cx6="http://schemas.microsoft.com/office/drawing/2016/5/12/chartex" xmlns:cx7="http://schemas.microsoft.com/office/drawing/2016/5/13/chartex" xmlns:cx8="http://schemas.microsoft.com/office/drawing/2016/5/14/chartex" xmlns:mc="http://schemas.openxmlformats.org/markup-compatibility/2006" xmlns:aink="http://schemas.microsoft.com/office/drawing/2016/ink" xmlns:am3d="http://schemas.microsoft.com/office/drawing/2017/model3d" xmlns:o="urn:schemas-microsoft-com:office:office" xmlns:r="http://schemas.openxmlformats.org/officeDocument/2006/relationships" xmlns:m="http://schemas.openxmlformats.org/officeDocument/2006/math" xmlns:v="urn:schemas-microsoft-com:vml" xmlns:wp14="http://schemas.microsoft.com/office/word/2010/wordprocessingDrawing" xmlns:wp="http://schemas.openxmlformats.org/drawingml/2006/wordprocessingDrawing" xmlns:w10="urn:schemas-microsoft-com:office:word" xmlns:w="http://schemas.openxmlformats.org/wordprocessingml/2006/main" xmlns:w14="http://schemas.microsoft.com/office/word/2010/wordml" xmlns:w15="http://schemas.microsoft.com/office/word/2012/wordml" xmlns:w16cex="http://schemas.microsoft.com/office/word/2018/wordml/cex" xmlns:w16cid="http://schemas.microsoft.com/office/word/2016/wordml/cid" xmlns:w16="http://schemas.microsoft.com/office/word/2018/wordml" xmlns:w16se="http://schemas.microsoft.com/office/word/2015/wordml/symex" xmlns:wpg="http://schemas.microsoft.com/office/word/2010/wordprocessingGroup" xmlns:wpi="http://schemas.microsoft.com/office/word/2010/wordprocessingInk" xmlns:wne="http://schemas.microsoft.com/office/word/2006/wordml" xmlns:wps="http://schemas.microsoft.com/office/word/2010/wordprocessingShape" mc:Ignorable="w14 w15 w16se w16cid w16 w16cex wp14">
+<w:ftr xmlns:wpc="http://schemas.microsoft.com/office/word/2010/wordprocessingCanvas" xmlns:cx="http://schemas.microsoft.com/office/drawing/2014/chartex" xmlns:cx1="http://schemas.microsoft.com/office/drawing/2015/9/8/chartex" xmlns:cx2="http://schemas.microsoft.com/office/drawing/2015/10/21/chartex" xmlns:cx3="http://schemas.microsoft.com/office/drawing/2016/5/9/chartex" xmlns:cx4="http://schemas.microsoft.com/office/drawing/2016/5/10/chartex" xmlns:cx5="http://schemas.microsoft.com/office/drawing/2016/5/11/chartex" xmlns:cx6="http://schemas.microsoft.com/office/drawing/2016/5/12/chartex" xmlns:cx7="http://schemas.microsoft.com/office/drawing/2016/5/13/chartex" xmlns:cx8="http://schemas.microsoft.com/office/drawing/2016/5/14/chartex" xmlns:mc="http://schemas.openxmlformats.org/markup-compatibility/2006" xmlns:aink="http://schemas.microsoft.com/office/drawing/2016/ink" xmlns:am3d="http://schemas.microsoft.com/office/drawing/2017/model3d" xmlns:o="urn:schemas-microsoft-com:office:office" xmlns:r="http://schemas.openxmlformats.org/officeDocument/2006/relationships" xmlns:m="http://schemas.openxmlformats.org/officeDocument/2006/math" xmlns:v="urn:schemas-microsoft-com:vml" xmlns:wp14="http://schemas.microsoft.com/office/word/2010/wordprocessingDrawing" xmlns:wp="http://schemas.openxmlformats.org/drawingml/2006/wordprocessingDrawing" xmlns:w10="urn:schemas-microsoft-com:office:word" xmlns:w="http://schemas.openxmlformats.org/wordprocessingml/2006/main" xmlns:w14="http://schemas.microsoft.com/office/word/2010/wordml" xmlns:w15="http://schemas.microsoft.com/office/word/2012/wordml" xmlns:w16cid="http://schemas.microsoft.com/office/word/2016/wordml/cid" xmlns:w16se="http://schemas.microsoft.com/office/word/2015/wordml/symex" xmlns:wpg="http://schemas.microsoft.com/office/word/2010/wordprocessingGroup" xmlns:wpi="http://schemas.microsoft.com/office/word/2010/wordprocessingInk" xmlns:wne="http://schemas.microsoft.com/office/word/2006/wordml" xmlns:wps="http://schemas.microsoft.com/office/word/2010/wordprocessingShape" mc:Ignorable="w14 w15 w16se w16cid wp14">
   <w:p>
     <w:pPr>
       <w:jc w:val="center"/>
@@ -3314,7 +3514,7 @@
 </file>
 
 <file path=word/footnotes.xml><?xml version="1.0" encoding="utf-8"?>
-<w:footnotes xmlns:wpc="http://schemas.microsoft.com/office/word/2010/wordprocessingCanvas" xmlns:cx="http://schemas.microsoft.com/office/drawing/2014/chartex" xmlns:cx1="http://schemas.microsoft.com/office/drawing/2015/9/8/chartex" xmlns:cx2="http://schemas.microsoft.com/office/drawing/2015/10/21/chartex" xmlns:cx3="http://schemas.microsoft.com/office/drawing/2016/5/9/chartex" xmlns:cx4="http://schemas.microsoft.com/office/drawing/2016/5/10/chartex" xmlns:cx5="http://schemas.microsoft.com/office/drawing/2016/5/11/chartex" xmlns:cx6="http://schemas.microsoft.com/office/drawing/2016/5/12/chartex" xmlns:cx7="http://schemas.microsoft.com/office/drawing/2016/5/13/chartex" xmlns:cx8="http://schemas.microsoft.com/office/drawing/2016/5/14/chartex" xmlns:mc="http://schemas.openxmlformats.org/markup-compatibility/2006" xmlns:aink="http://schemas.microsoft.com/office/drawing/2016/ink" xmlns:am3d="http://schemas.microsoft.com/office/drawing/2017/model3d" xmlns:o="urn:schemas-microsoft-com:office:office" xmlns:r="http://schemas.openxmlformats.org/officeDocument/2006/relationships" xmlns:m="http://schemas.openxmlformats.org/officeDocument/2006/math" xmlns:v="urn:schemas-microsoft-com:vml" xmlns:wp14="http://schemas.microsoft.com/office/word/2010/wordprocessingDrawing" xmlns:wp="http://schemas.openxmlformats.org/drawingml/2006/wordprocessingDrawing" xmlns:w10="urn:schemas-microsoft-com:office:word" xmlns:w="http://schemas.openxmlformats.org/wordprocessingml/2006/main" xmlns:w14="http://schemas.microsoft.com/office/word/2010/wordml" xmlns:w15="http://schemas.microsoft.com/office/word/2012/wordml" xmlns:w16cex="http://schemas.microsoft.com/office/word/2018/wordml/cex" xmlns:w16cid="http://schemas.microsoft.com/office/word/2016/wordml/cid" xmlns:w16="http://schemas.microsoft.com/office/word/2018/wordml" xmlns:w16se="http://schemas.microsoft.com/office/word/2015/wordml/symex" xmlns:wpg="http://schemas.microsoft.com/office/word/2010/wordprocessingGroup" xmlns:wpi="http://schemas.microsoft.com/office/word/2010/wordprocessingInk" xmlns:wne="http://schemas.microsoft.com/office/word/2006/wordml" xmlns:wps="http://schemas.microsoft.com/office/word/2010/wordprocessingShape" mc:Ignorable="w14 w15 w16se w16cid w16 w16cex wp14">
+<w:footnotes xmlns:wpc="http://schemas.microsoft.com/office/word/2010/wordprocessingCanvas" xmlns:cx="http://schemas.microsoft.com/office/drawing/2014/chartex" xmlns:cx1="http://schemas.microsoft.com/office/drawing/2015/9/8/chartex" xmlns:cx2="http://schemas.microsoft.com/office/drawing/2015/10/21/chartex" xmlns:cx3="http://schemas.microsoft.com/office/drawing/2016/5/9/chartex" xmlns:cx4="http://schemas.microsoft.com/office/drawing/2016/5/10/chartex" xmlns:cx5="http://schemas.microsoft.com/office/drawing/2016/5/11/chartex" xmlns:cx6="http://schemas.microsoft.com/office/drawing/2016/5/12/chartex" xmlns:cx7="http://schemas.microsoft.com/office/drawing/2016/5/13/chartex" xmlns:cx8="http://schemas.microsoft.com/office/drawing/2016/5/14/chartex" xmlns:mc="http://schemas.openxmlformats.org/markup-compatibility/2006" xmlns:aink="http://schemas.microsoft.com/office/drawing/2016/ink" xmlns:am3d="http://schemas.microsoft.com/office/drawing/2017/model3d" xmlns:o="urn:schemas-microsoft-com:office:office" xmlns:r="http://schemas.openxmlformats.org/officeDocument/2006/relationships" xmlns:m="http://schemas.openxmlformats.org/officeDocument/2006/math" xmlns:v="urn:schemas-microsoft-com:vml" xmlns:wp14="http://schemas.microsoft.com/office/word/2010/wordprocessingDrawing" xmlns:wp="http://schemas.openxmlformats.org/drawingml/2006/wordprocessingDrawing" xmlns:w10="urn:schemas-microsoft-com:office:word" xmlns:w="http://schemas.openxmlformats.org/wordprocessingml/2006/main" xmlns:w14="http://schemas.microsoft.com/office/word/2010/wordml" xmlns:w15="http://schemas.microsoft.com/office/word/2012/wordml" xmlns:w16cid="http://schemas.microsoft.com/office/word/2016/wordml/cid" xmlns:w16se="http://schemas.microsoft.com/office/word/2015/wordml/symex" xmlns:wpg="http://schemas.microsoft.com/office/word/2010/wordprocessingGroup" xmlns:wpi="http://schemas.microsoft.com/office/word/2010/wordprocessingInk" xmlns:wne="http://schemas.microsoft.com/office/word/2006/wordml" xmlns:wps="http://schemas.microsoft.com/office/word/2010/wordprocessingShape" mc:Ignorable="w14 w15 w16se w16cid wp14">
   <w:footnote w:type="separator" w:id="-1">
     <w:p>
       <w:r>
@@ -3333,7 +3533,7 @@
 </file>
 
 <file path=word/header1.xml><?xml version="1.0" encoding="utf-8"?>
-<w:hdr xmlns:wpc="http://schemas.microsoft.com/office/word/2010/wordprocessingCanvas" xmlns:cx="http://schemas.microsoft.com/office/drawing/2014/chartex" xmlns:cx1="http://schemas.microsoft.com/office/drawing/2015/9/8/chartex" xmlns:cx2="http://schemas.microsoft.com/office/drawing/2015/10/21/chartex" xmlns:cx3="http://schemas.microsoft.com/office/drawing/2016/5/9/chartex" xmlns:cx4="http://schemas.microsoft.com/office/drawing/2016/5/10/chartex" xmlns:cx5="http://schemas.microsoft.com/office/drawing/2016/5/11/chartex" xmlns:cx6="http://schemas.microsoft.com/office/drawing/2016/5/12/chartex" xmlns:cx7="http://schemas.microsoft.com/office/drawing/2016/5/13/chartex" xmlns:cx8="http://schemas.microsoft.com/office/drawing/2016/5/14/chartex" xmlns:mc="http://schemas.openxmlformats.org/markup-compatibility/2006" xmlns:aink="http://schemas.microsoft.com/office/drawing/2016/ink" xmlns:am3d="http://schemas.microsoft.com/office/drawing/2017/model3d" xmlns:o="urn:schemas-microsoft-com:office:office" xmlns:r="http://schemas.openxmlformats.org/officeDocument/2006/relationships" xmlns:m="http://schemas.openxmlformats.org/officeDocument/2006/math" xmlns:v="urn:schemas-microsoft-com:vml" xmlns:wp14="http://schemas.microsoft.com/office/word/2010/wordprocessingDrawing" xmlns:wp="http://schemas.openxmlformats.org/drawingml/2006/wordprocessingDrawing" xmlns:w10="urn:schemas-microsoft-com:office:word" xmlns:w="http://schemas.openxmlformats.org/wordprocessingml/2006/main" xmlns:w14="http://schemas.microsoft.com/office/word/2010/wordml" xmlns:w15="http://schemas.microsoft.com/office/word/2012/wordml" xmlns:w16cex="http://schemas.microsoft.com/office/word/2018/wordml/cex" xmlns:w16cid="http://schemas.microsoft.com/office/word/2016/wordml/cid" xmlns:w16="http://schemas.microsoft.com/office/word/2018/wordml" xmlns:w16se="http://schemas.microsoft.com/office/word/2015/wordml/symex" xmlns:wpg="http://schemas.microsoft.com/office/word/2010/wordprocessingGroup" xmlns:wpi="http://schemas.microsoft.com/office/word/2010/wordprocessingInk" xmlns:wne="http://schemas.microsoft.com/office/word/2006/wordml" xmlns:wps="http://schemas.microsoft.com/office/word/2010/wordprocessingShape" mc:Ignorable="w14 w15 w16se w16cid w16 w16cex wp14">
+<w:hdr xmlns:wpc="http://schemas.microsoft.com/office/word/2010/wordprocessingCanvas" xmlns:cx="http://schemas.microsoft.com/office/drawing/2014/chartex" xmlns:cx1="http://schemas.microsoft.com/office/drawing/2015/9/8/chartex" xmlns:cx2="http://schemas.microsoft.com/office/drawing/2015/10/21/chartex" xmlns:cx3="http://schemas.microsoft.com/office/drawing/2016/5/9/chartex" xmlns:cx4="http://schemas.microsoft.com/office/drawing/2016/5/10/chartex" xmlns:cx5="http://schemas.microsoft.com/office/drawing/2016/5/11/chartex" xmlns:cx6="http://schemas.microsoft.com/office/drawing/2016/5/12/chartex" xmlns:cx7="http://schemas.microsoft.com/office/drawing/2016/5/13/chartex" xmlns:cx8="http://schemas.microsoft.com/office/drawing/2016/5/14/chartex" xmlns:mc="http://schemas.openxmlformats.org/markup-compatibility/2006" xmlns:aink="http://schemas.microsoft.com/office/drawing/2016/ink" xmlns:am3d="http://schemas.microsoft.com/office/drawing/2017/model3d" xmlns:o="urn:schemas-microsoft-com:office:office" xmlns:r="http://schemas.openxmlformats.org/officeDocument/2006/relationships" xmlns:m="http://schemas.openxmlformats.org/officeDocument/2006/math" xmlns:v="urn:schemas-microsoft-com:vml" xmlns:wp14="http://schemas.microsoft.com/office/word/2010/wordprocessingDrawing" xmlns:wp="http://schemas.openxmlformats.org/drawingml/2006/wordprocessingDrawing" xmlns:w10="urn:schemas-microsoft-com:office:word" xmlns:w="http://schemas.openxmlformats.org/wordprocessingml/2006/main" xmlns:w14="http://schemas.microsoft.com/office/word/2010/wordml" xmlns:w15="http://schemas.microsoft.com/office/word/2012/wordml" xmlns:w16cid="http://schemas.microsoft.com/office/word/2016/wordml/cid" xmlns:w16se="http://schemas.microsoft.com/office/word/2015/wordml/symex" xmlns:wpg="http://schemas.microsoft.com/office/word/2010/wordprocessingGroup" xmlns:wpi="http://schemas.microsoft.com/office/word/2010/wordprocessingInk" xmlns:wne="http://schemas.microsoft.com/office/word/2006/wordml" xmlns:wps="http://schemas.microsoft.com/office/word/2010/wordprocessingShape" mc:Ignorable="w14 w15 w16se w16cid wp14">
   <w:p>
     <w:pPr>
       <w:tabs>
@@ -3412,7 +3612,7 @@
 </file>
 
 <file path=word/numbering.xml><?xml version="1.0" encoding="utf-8"?>
-<w:numbering xmlns:wpc="http://schemas.microsoft.com/office/word/2010/wordprocessingCanvas" xmlns:cx="http://schemas.microsoft.com/office/drawing/2014/chartex" xmlns:cx1="http://schemas.microsoft.com/office/drawing/2015/9/8/chartex" xmlns:cx2="http://schemas.microsoft.com/office/drawing/2015/10/21/chartex" xmlns:cx3="http://schemas.microsoft.com/office/drawing/2016/5/9/chartex" xmlns:cx4="http://schemas.microsoft.com/office/drawing/2016/5/10/chartex" xmlns:cx5="http://schemas.microsoft.com/office/drawing/2016/5/11/chartex" xmlns:cx6="http://schemas.microsoft.com/office/drawing/2016/5/12/chartex" xmlns:cx7="http://schemas.microsoft.com/office/drawing/2016/5/13/chartex" xmlns:cx8="http://schemas.microsoft.com/office/drawing/2016/5/14/chartex" xmlns:mc="http://schemas.openxmlformats.org/markup-compatibility/2006" xmlns:aink="http://schemas.microsoft.com/office/drawing/2016/ink" xmlns:am3d="http://schemas.microsoft.com/office/drawing/2017/model3d" xmlns:o="urn:schemas-microsoft-com:office:office" xmlns:r="http://schemas.openxmlformats.org/officeDocument/2006/relationships" xmlns:m="http://schemas.openxmlformats.org/officeDocument/2006/math" xmlns:v="urn:schemas-microsoft-com:vml" xmlns:wp14="http://schemas.microsoft.com/office/word/2010/wordprocessingDrawing" xmlns:wp="http://schemas.openxmlformats.org/drawingml/2006/wordprocessingDrawing" xmlns:w10="urn:schemas-microsoft-com:office:word" xmlns:w="http://schemas.openxmlformats.org/wordprocessingml/2006/main" xmlns:w14="http://schemas.microsoft.com/office/word/2010/wordml" xmlns:w15="http://schemas.microsoft.com/office/word/2012/wordml" xmlns:w16cex="http://schemas.microsoft.com/office/word/2018/wordml/cex" xmlns:w16cid="http://schemas.microsoft.com/office/word/2016/wordml/cid" xmlns:w16="http://schemas.microsoft.com/office/word/2018/wordml" xmlns:w16se="http://schemas.microsoft.com/office/word/2015/wordml/symex" xmlns:wpg="http://schemas.microsoft.com/office/word/2010/wordprocessingGroup" xmlns:wpi="http://schemas.microsoft.com/office/word/2010/wordprocessingInk" xmlns:wne="http://schemas.microsoft.com/office/word/2006/wordml" xmlns:wps="http://schemas.microsoft.com/office/word/2010/wordprocessingShape" mc:Ignorable="w14 w15 w16se w16cid w16 w16cex wp14">
+<w:numbering xmlns:wpc="http://schemas.microsoft.com/office/word/2010/wordprocessingCanvas" xmlns:cx="http://schemas.microsoft.com/office/drawing/2014/chartex" xmlns:cx1="http://schemas.microsoft.com/office/drawing/2015/9/8/chartex" xmlns:cx2="http://schemas.microsoft.com/office/drawing/2015/10/21/chartex" xmlns:cx3="http://schemas.microsoft.com/office/drawing/2016/5/9/chartex" xmlns:cx4="http://schemas.microsoft.com/office/drawing/2016/5/10/chartex" xmlns:cx5="http://schemas.microsoft.com/office/drawing/2016/5/11/chartex" xmlns:cx6="http://schemas.microsoft.com/office/drawing/2016/5/12/chartex" xmlns:cx7="http://schemas.microsoft.com/office/drawing/2016/5/13/chartex" xmlns:cx8="http://schemas.microsoft.com/office/drawing/2016/5/14/chartex" xmlns:mc="http://schemas.openxmlformats.org/markup-compatibility/2006" xmlns:aink="http://schemas.microsoft.com/office/drawing/2016/ink" xmlns:am3d="http://schemas.microsoft.com/office/drawing/2017/model3d" xmlns:o="urn:schemas-microsoft-com:office:office" xmlns:r="http://schemas.openxmlformats.org/officeDocument/2006/relationships" xmlns:m="http://schemas.openxmlformats.org/officeDocument/2006/math" xmlns:v="urn:schemas-microsoft-com:vml" xmlns:wp14="http://schemas.microsoft.com/office/word/2010/wordprocessingDrawing" xmlns:wp="http://schemas.openxmlformats.org/drawingml/2006/wordprocessingDrawing" xmlns:w10="urn:schemas-microsoft-com:office:word" xmlns:w="http://schemas.openxmlformats.org/wordprocessingml/2006/main" xmlns:w14="http://schemas.microsoft.com/office/word/2010/wordml" xmlns:w15="http://schemas.microsoft.com/office/word/2012/wordml" xmlns:w16cid="http://schemas.microsoft.com/office/word/2016/wordml/cid" xmlns:w16se="http://schemas.microsoft.com/office/word/2015/wordml/symex" xmlns:wpg="http://schemas.microsoft.com/office/word/2010/wordprocessingGroup" xmlns:wpi="http://schemas.microsoft.com/office/word/2010/wordprocessingInk" xmlns:wne="http://schemas.microsoft.com/office/word/2006/wordml" xmlns:wps="http://schemas.microsoft.com/office/word/2010/wordprocessingShape" mc:Ignorable="w14 w15 w16se w16cid wp14">
   <w:abstractNum w:abstractNumId="0" w15:restartNumberingAfterBreak="0">
     <w:nsid w:val="0669183D"/>
     <w:multiLevelType w:val="hybridMultilevel"/>
@@ -4666,7 +4866,7 @@
 </file>
 
 <file path=word/styles.xml><?xml version="1.0" encoding="utf-8"?>
-<w:styles xmlns:mc="http://schemas.openxmlformats.org/markup-compatibility/2006" xmlns:r="http://schemas.openxmlformats.org/officeDocument/2006/relationships" xmlns:w="http://schemas.openxmlformats.org/wordprocessingml/2006/main" xmlns:w14="http://schemas.microsoft.com/office/word/2010/wordml" xmlns:w15="http://schemas.microsoft.com/office/word/2012/wordml" xmlns:w16cex="http://schemas.microsoft.com/office/word/2018/wordml/cex" xmlns:w16cid="http://schemas.microsoft.com/office/word/2016/wordml/cid" xmlns:w16="http://schemas.microsoft.com/office/word/2018/wordml" xmlns:w16se="http://schemas.microsoft.com/office/word/2015/wordml/symex" mc:Ignorable="w14 w15 w16se w16cid w16 w16cex">
+<w:styles xmlns:mc="http://schemas.openxmlformats.org/markup-compatibility/2006" xmlns:r="http://schemas.openxmlformats.org/officeDocument/2006/relationships" xmlns:w="http://schemas.openxmlformats.org/wordprocessingml/2006/main" xmlns:w14="http://schemas.microsoft.com/office/word/2010/wordml" xmlns:w15="http://schemas.microsoft.com/office/word/2012/wordml" xmlns:w16cid="http://schemas.microsoft.com/office/word/2016/wordml/cid" xmlns:w16se="http://schemas.microsoft.com/office/word/2015/wordml/symex" mc:Ignorable="w14 w15 w16se w16cid">
   <w:docDefaults>
     <w:rPrDefault>
       <w:rPr>
@@ -4678,7 +4878,7 @@
     </w:rPrDefault>
     <w:pPrDefault/>
   </w:docDefaults>
-  <w:latentStyles w:defLockedState="0" w:defUIPriority="99" w:defSemiHidden="0" w:defUnhideWhenUsed="0" w:defQFormat="0" w:count="376">
+  <w:latentStyles w:defLockedState="0" w:defUIPriority="99" w:defSemiHidden="0" w:defUnhideWhenUsed="0" w:defQFormat="0" w:count="377">
     <w:lsdException w:name="Normal" w:uiPriority="0" w:qFormat="1"/>
     <w:lsdException w:name="heading 1" w:uiPriority="9" w:qFormat="1"/>
     <w:lsdException w:name="heading 2" w:semiHidden="1" w:uiPriority="9" w:unhideWhenUsed="1" w:qFormat="1"/>
@@ -4784,7 +4984,6 @@
     <w:lsdException w:name="HTML Sample" w:semiHidden="1" w:unhideWhenUsed="1"/>
     <w:lsdException w:name="HTML Typewriter" w:semiHidden="1" w:unhideWhenUsed="1"/>
     <w:lsdException w:name="HTML Variable" w:semiHidden="1" w:unhideWhenUsed="1"/>
-    <w:lsdException w:name="Normal Table" w:semiHidden="1" w:unhideWhenUsed="1"/>
     <w:lsdException w:name="annotation subject" w:semiHidden="1" w:unhideWhenUsed="1"/>
     <w:lsdException w:name="No List" w:semiHidden="1" w:unhideWhenUsed="1"/>
     <w:lsdException w:name="Outline List 1" w:semiHidden="1" w:unhideWhenUsed="1"/>
@@ -4831,10 +5030,8 @@
     <w:lsdException w:name="Table Subtle 2" w:semiHidden="1" w:unhideWhenUsed="1"/>
     <w:lsdException w:name="Table Web 1" w:semiHidden="1" w:unhideWhenUsed="1"/>
     <w:lsdException w:name="Table Web 2" w:semiHidden="1" w:unhideWhenUsed="1"/>
-    <w:lsdException w:name="Table Web 3" w:semiHidden="1" w:unhideWhenUsed="1"/>
     <w:lsdException w:name="Balloon Text" w:semiHidden="1" w:unhideWhenUsed="1"/>
     <w:lsdException w:name="Table Grid" w:uiPriority="39"/>
-    <w:lsdException w:name="Table Theme" w:semiHidden="1" w:unhideWhenUsed="1"/>
     <w:lsdException w:name="Placeholder Text" w:semiHidden="1"/>
     <w:lsdException w:name="No Spacing" w:uiPriority="1" w:qFormat="1"/>
     <w:lsdException w:name="Light Shading" w:uiPriority="60"/>
@@ -5055,6 +5252,7 @@
     <w:lsdException w:name="Hashtag" w:semiHidden="1" w:unhideWhenUsed="1"/>
     <w:lsdException w:name="Unresolved Mention" w:semiHidden="1" w:unhideWhenUsed="1"/>
     <w:lsdException w:name="Smart Link" w:semiHidden="1" w:unhideWhenUsed="1"/>
+    <w:lsdException w:name="Smart Link Error" w:semiHidden="1" w:unhideWhenUsed="1"/>
   </w:latentStyles>
   <w:style w:type="paragraph" w:default="1" w:styleId="Normal">
     <w:name w:val="Normal"/>
@@ -5326,6 +5524,20 @@
     <w:name w:val="c4"/>
     <w:basedOn w:val="DefaultParagraphFont"/>
     <w:rsid w:val="00425D74"/>
+  </w:style>
+  <w:style w:type="paragraph" w:styleId="NormalWeb">
+    <w:name w:val="Normal (Web)"/>
+    <w:basedOn w:val="Normal"/>
+    <w:uiPriority w:val="99"/>
+    <w:semiHidden/>
+    <w:unhideWhenUsed/>
+    <w:rsid w:val="00F45082"/>
+    <w:pPr>
+      <w:spacing w:before="100" w:beforeAutospacing="1" w:after="100" w:afterAutospacing="1"/>
+    </w:pPr>
+    <w:rPr>
+      <w:lang w:val="en-CA" w:bidi="ar-SA"/>
+    </w:rPr>
   </w:style>
 </w:styles>
 </file>

</xml_diff>

<commit_message>
improve User Environment section another para, added from google doc draft
</commit_message>
<xml_diff>
--- a/Vision template.docx
+++ b/Vision template.docx
@@ -2416,6 +2416,63 @@
     </w:p>
     <w:p>
       <w:pPr>
+        <w:pStyle w:val="NormalWeb"/>
+        <w:shd w:val="clear" w:color="auto" w:fill="FFFFFF"/>
+        <w:spacing w:before="0" w:beforeAutospacing="0" w:after="160" w:afterAutospacing="0"/>
+        <w:ind w:left="720"/>
+        <w:jc w:val="both"/>
+        <w:rPr>
+          <w:color w:val="000000"/>
+        </w:rPr>
+      </w:pPr>
+      <w:r>
+        <w:rPr>
+          <w:color w:val="333333"/>
+        </w:rPr>
+        <w:t xml:space="preserve">For extraordinary situations like Fire or floods, house break-in or intrusion, Water Leakage or Over-Heating in any of the rooms, System Tampering or Failure the uses will be notified through Centralized House Alarm, </w:t>
+      </w:r>
+      <w:proofErr w:type="gramStart"/>
+      <w:r>
+        <w:rPr>
+          <w:color w:val="333333"/>
+        </w:rPr>
+        <w:t>All</w:t>
+      </w:r>
+      <w:proofErr w:type="gramEnd"/>
+      <w:r>
+        <w:rPr>
+          <w:color w:val="333333"/>
+        </w:rPr>
+        <w:t xml:space="preserve"> connected Mobile Device Alarms, email and SMS </w:t>
+      </w:r>
+      <w:r>
+        <w:rPr>
+          <w:color w:val="333333"/>
+        </w:rPr>
+        <w:lastRenderedPageBreak/>
+        <w:t>according to the user preferences. In terms of visual surveillance storage recording will be stored in both Local and Cloud-Based (Hybrid). The users are highly resorted to Digital Media – Online Movies and Shows, Play-station Computer and Mobile Games, Television along with least use of Family Games and other Indoor activities.</w:t>
+      </w:r>
+    </w:p>
+    <w:p>
+      <w:pPr>
+        <w:spacing w:after="240"/>
+      </w:pPr>
+    </w:p>
+    <w:p>
+      <w:pPr>
+        <w:pStyle w:val="NormalWeb"/>
+        <w:spacing w:before="240" w:beforeAutospacing="0" w:after="240" w:afterAutospacing="0"/>
+        <w:ind w:left="720"/>
+        <w:jc w:val="both"/>
+        <w:rPr>
+          <w:color w:val="000000"/>
+        </w:rPr>
+      </w:pPr>
+      <w:bookmarkStart w:id="0" w:name="_GoBack"/>
+      <w:bookmarkEnd w:id="0"/>
+    </w:p>
+    <w:p>
+      <w:pPr>
         <w:spacing w:after="240"/>
       </w:pPr>
     </w:p>
@@ -2438,8 +2495,6 @@
           <w:szCs w:val="20"/>
         </w:rPr>
       </w:pPr>
-      <w:bookmarkStart w:id="0" w:name="_GoBack"/>
-      <w:bookmarkEnd w:id="0"/>
     </w:p>
     <w:p>
       <w:pPr>

</xml_diff>

<commit_message>
added another para on the user environment section from the feedack of TAs on questionires
</commit_message>
<xml_diff>
--- a/Vision template.docx
+++ b/Vision template.docx
@@ -2422,7 +2422,7 @@
         <w:ind w:left="720"/>
         <w:jc w:val="both"/>
         <w:rPr>
-          <w:color w:val="000000"/>
+          <w:color w:val="333333"/>
         </w:rPr>
       </w:pPr>
       <w:r>
@@ -2452,6 +2452,93 @@
         <w:lastRenderedPageBreak/>
         <w:t>according to the user preferences. In terms of visual surveillance storage recording will be stored in both Local and Cloud-Based (Hybrid). The users are highly resorted to Digital Media – Online Movies and Shows, Play-station Computer and Mobile Games, Television along with least use of Family Games and other Indoor activities.</w:t>
       </w:r>
+    </w:p>
+    <w:p>
+      <w:pPr>
+        <w:ind w:left="720"/>
+      </w:pPr>
+      <w:r>
+        <w:rPr>
+          <w:color w:val="333333"/>
+        </w:rPr>
+        <w:t xml:space="preserve">Users most time consuming daily household activities are Cleaning, Mopping, </w:t>
+      </w:r>
+      <w:proofErr w:type="gramStart"/>
+      <w:r>
+        <w:rPr>
+          <w:color w:val="333333"/>
+        </w:rPr>
+        <w:t>Laundry,  Cooking</w:t>
+      </w:r>
+      <w:proofErr w:type="gramEnd"/>
+      <w:r>
+        <w:rPr>
+          <w:color w:val="333333"/>
+        </w:rPr>
+        <w:t xml:space="preserve"> and Dishwashing (Done almost on a daily basis), Buying Grocery and Taking pets out for a walk and feeding pets will be automated too.</w:t>
+      </w:r>
+      <w:bookmarkStart w:id="0" w:name="_GoBack"/>
+      <w:bookmarkEnd w:id="0"/>
+    </w:p>
+    <w:p>
+      <w:pPr>
+        <w:pStyle w:val="NormalWeb"/>
+        <w:shd w:val="clear" w:color="auto" w:fill="FFFFFF"/>
+        <w:spacing w:before="0" w:beforeAutospacing="0" w:after="160" w:afterAutospacing="0"/>
+        <w:ind w:left="720"/>
+        <w:jc w:val="both"/>
+        <w:rPr>
+          <w:color w:val="333333"/>
+        </w:rPr>
+      </w:pPr>
+    </w:p>
+    <w:p>
+      <w:pPr>
+        <w:pStyle w:val="NormalWeb"/>
+        <w:shd w:val="clear" w:color="auto" w:fill="FFFFFF"/>
+        <w:spacing w:before="0" w:beforeAutospacing="0" w:after="160" w:afterAutospacing="0"/>
+        <w:ind w:left="720"/>
+        <w:jc w:val="both"/>
+        <w:rPr>
+          <w:color w:val="333333"/>
+        </w:rPr>
+      </w:pPr>
+    </w:p>
+    <w:p>
+      <w:pPr>
+        <w:pStyle w:val="NormalWeb"/>
+        <w:shd w:val="clear" w:color="auto" w:fill="FFFFFF"/>
+        <w:spacing w:before="0" w:beforeAutospacing="0" w:after="160" w:afterAutospacing="0"/>
+        <w:ind w:left="720"/>
+        <w:jc w:val="both"/>
+        <w:rPr>
+          <w:color w:val="333333"/>
+        </w:rPr>
+      </w:pPr>
+    </w:p>
+    <w:p>
+      <w:pPr>
+        <w:pStyle w:val="NormalWeb"/>
+        <w:shd w:val="clear" w:color="auto" w:fill="FFFFFF"/>
+        <w:spacing w:before="0" w:beforeAutospacing="0" w:after="160" w:afterAutospacing="0"/>
+        <w:ind w:left="720"/>
+        <w:jc w:val="both"/>
+        <w:rPr>
+          <w:color w:val="333333"/>
+        </w:rPr>
+      </w:pPr>
+    </w:p>
+    <w:p>
+      <w:pPr>
+        <w:pStyle w:val="NormalWeb"/>
+        <w:shd w:val="clear" w:color="auto" w:fill="FFFFFF"/>
+        <w:spacing w:before="0" w:beforeAutospacing="0" w:after="160" w:afterAutospacing="0"/>
+        <w:ind w:left="720"/>
+        <w:jc w:val="both"/>
+        <w:rPr>
+          <w:color w:val="000000"/>
+        </w:rPr>
+      </w:pPr>
     </w:p>
     <w:p>
       <w:pPr>
@@ -2468,8 +2555,6 @@
           <w:color w:val="000000"/>
         </w:rPr>
       </w:pPr>
-      <w:bookmarkStart w:id="0" w:name="_GoBack"/>
-      <w:bookmarkEnd w:id="0"/>
     </w:p>
     <w:p>
       <w:pPr>

</xml_diff>